<commit_message>
Initial commit for selective repeat.
</commit_message>
<xml_diff>
--- a/doc/Doc.docx
+++ b/doc/Doc.docx
@@ -191,22 +191,13 @@
         <w:t xml:space="preserve"> cumulative ACKs</w:t>
       </w:r>
     </w:p>
-    <w:p/>
-    <w:p>
-      <w:r>
-        <w:t>Go Back N</w:t>
-      </w:r>
-      <w:r>
-        <w:t xml:space="preserve"> with SACK option</w:t>
-      </w:r>
-    </w:p>
     <w:p>
       <w:r>
         <w:drawing>
-          <wp:inline distT="0" distB="0" distL="0" distR="0" wp14:anchorId="5FE1B28E" wp14:editId="45A0172A">
-            <wp:extent cx="5274310" cy="2264410"/>
-            <wp:effectExtent l="0" t="0" r="2540" b="2540"/>
-            <wp:docPr id="3" name="图片 3"/>
+          <wp:inline distT="0" distB="0" distL="0" distR="0" wp14:anchorId="1A17E3DD" wp14:editId="7F424EDA">
+            <wp:extent cx="5274310" cy="3375025"/>
+            <wp:effectExtent l="0" t="0" r="2540" b="0"/>
+            <wp:docPr id="6" name="图片 6"/>
             <wp:cNvGraphicFramePr>
               <a:graphicFrameLocks xmlns:a="http://schemas.openxmlformats.org/drawingml/2006/main" noChangeAspect="1"/>
             </wp:cNvGraphicFramePr>
@@ -226,7 +217,7 @@
                   <pic:spPr>
                     <a:xfrm>
                       <a:off x="0" y="0"/>
-                      <a:ext cx="5274310" cy="2264410"/>
+                      <a:ext cx="5274310" cy="3375025"/>
                     </a:xfrm>
                     <a:prstGeom prst="rect">
                       <a:avLst/>
@@ -240,16 +231,25 @@
       </w:r>
     </w:p>
     <w:p/>
-    <w:p>
-      <w:pPr>
-        <w:jc w:val="center"/>
-      </w:pPr>
-      <w:r>
+    <w:p/>
+    <w:p>
+      <w:r>
+        <w:t>Go Back N</w:t>
+      </w:r>
+      <w:r>
+        <w:t xml:space="preserve"> with SACK option</w:t>
+      </w:r>
+    </w:p>
+    <w:p>
+      <w:r>
+        <w:rPr>
+          <w:noProof/>
+        </w:rPr>
         <w:drawing>
-          <wp:inline distT="0" distB="0" distL="0" distR="0" wp14:anchorId="42B912A4" wp14:editId="689459CE">
-            <wp:extent cx="4390479" cy="3123446"/>
-            <wp:effectExtent l="0" t="0" r="0" b="1270"/>
-            <wp:docPr id="4" name="图片 4"/>
+          <wp:inline distT="0" distB="0" distL="0" distR="0" wp14:anchorId="5FE1B28E" wp14:editId="45A0172A">
+            <wp:extent cx="5274310" cy="2264410"/>
+            <wp:effectExtent l="0" t="0" r="2540" b="2540"/>
+            <wp:docPr id="3" name="图片 3"/>
             <wp:cNvGraphicFramePr>
               <a:graphicFrameLocks xmlns:a="http://schemas.openxmlformats.org/drawingml/2006/main" noChangeAspect="1"/>
             </wp:cNvGraphicFramePr>
@@ -269,6 +269,53 @@
                   <pic:spPr>
                     <a:xfrm>
                       <a:off x="0" y="0"/>
+                      <a:ext cx="5274310" cy="2264410"/>
+                    </a:xfrm>
+                    <a:prstGeom prst="rect">
+                      <a:avLst/>
+                    </a:prstGeom>
+                  </pic:spPr>
+                </pic:pic>
+              </a:graphicData>
+            </a:graphic>
+          </wp:inline>
+        </w:drawing>
+      </w:r>
+    </w:p>
+    <w:p/>
+    <w:p>
+      <w:pPr>
+        <w:jc w:val="center"/>
+      </w:pPr>
+      <w:r>
+        <w:rPr>
+          <w:noProof/>
+        </w:rPr>
+        <w:lastRenderedPageBreak/>
+        <w:drawing>
+          <wp:inline distT="0" distB="0" distL="0" distR="0" wp14:anchorId="42B912A4" wp14:editId="689459CE">
+            <wp:extent cx="4390479" cy="3123446"/>
+            <wp:effectExtent l="0" t="0" r="0" b="1270"/>
+            <wp:docPr id="4" name="图片 4"/>
+            <wp:cNvGraphicFramePr>
+              <a:graphicFrameLocks xmlns:a="http://schemas.openxmlformats.org/drawingml/2006/main" noChangeAspect="1"/>
+            </wp:cNvGraphicFramePr>
+            <a:graphic xmlns:a="http://schemas.openxmlformats.org/drawingml/2006/main">
+              <a:graphicData uri="http://schemas.openxmlformats.org/drawingml/2006/picture">
+                <pic:pic xmlns:pic="http://schemas.openxmlformats.org/drawingml/2006/picture">
+                  <pic:nvPicPr>
+                    <pic:cNvPr id="1" name=""/>
+                    <pic:cNvPicPr/>
+                  </pic:nvPicPr>
+                  <pic:blipFill>
+                    <a:blip r:embed="rId8"/>
+                    <a:stretch>
+                      <a:fillRect/>
+                    </a:stretch>
+                  </pic:blipFill>
+                  <pic:spPr>
+                    <a:xfrm>
+                      <a:off x="0" y="0"/>
                       <a:ext cx="4396783" cy="3127931"/>
                     </a:xfrm>
                     <a:prstGeom prst="rect">
@@ -287,6 +334,9 @@
         <w:jc w:val="center"/>
       </w:pPr>
       <w:r>
+        <w:rPr>
+          <w:noProof/>
+        </w:rPr>
         <w:drawing>
           <wp:inline distT="0" distB="0" distL="0" distR="0" wp14:anchorId="478855F0" wp14:editId="66A5AA5E">
             <wp:extent cx="3381470" cy="2298961"/>
@@ -303,7 +353,7 @@
                     <pic:cNvPicPr/>
                   </pic:nvPicPr>
                   <pic:blipFill>
-                    <a:blip r:embed="rId8"/>
+                    <a:blip r:embed="rId9"/>
                     <a:stretch>
                       <a:fillRect/>
                     </a:stretch>

</xml_diff>

<commit_message>
FSM for selective repeat with cumulative ACK.
</commit_message>
<xml_diff>
--- a/doc/Doc.docx
+++ b/doc/Doc.docx
@@ -40,6 +40,7 @@
         <w:t>Collaboration</w:t>
       </w:r>
     </w:p>
+    <w:p/>
     <w:p>
       <w:r>
         <w:t>Xueyan Xia</w:t>
@@ -88,56 +89,6 @@
             <wp:extent cx="3983612" cy="3121758"/>
             <wp:effectExtent l="0" t="0" r="0" b="2540"/>
             <wp:docPr id="1" name="图片 1"/>
-            <wp:cNvGraphicFramePr>
-              <a:graphicFrameLocks xmlns:a="http://schemas.openxmlformats.org/drawingml/2006/main" noChangeAspect="1"/>
-            </wp:cNvGraphicFramePr>
-            <a:graphic xmlns:a="http://schemas.openxmlformats.org/drawingml/2006/main">
-              <a:graphicData uri="http://schemas.openxmlformats.org/drawingml/2006/picture">
-                <pic:pic xmlns:pic="http://schemas.openxmlformats.org/drawingml/2006/picture">
-                  <pic:nvPicPr>
-                    <pic:cNvPr id="1" name=""/>
-                    <pic:cNvPicPr/>
-                  </pic:nvPicPr>
-                  <pic:blipFill>
-                    <a:blip r:embed="rId4"/>
-                    <a:stretch>
-                      <a:fillRect/>
-                    </a:stretch>
-                  </pic:blipFill>
-                  <pic:spPr>
-                    <a:xfrm>
-                      <a:off x="0" y="0"/>
-                      <a:ext cx="4099703" cy="3212733"/>
-                    </a:xfrm>
-                    <a:prstGeom prst="rect">
-                      <a:avLst/>
-                    </a:prstGeom>
-                  </pic:spPr>
-                </pic:pic>
-              </a:graphicData>
-            </a:graphic>
-          </wp:inline>
-        </w:drawing>
-      </w:r>
-    </w:p>
-    <w:p>
-      <w:pPr>
-        <w:jc w:val="center"/>
-      </w:pPr>
-    </w:p>
-    <w:p>
-      <w:pPr>
-        <w:jc w:val="center"/>
-      </w:pPr>
-      <w:r>
-        <w:rPr>
-          <w:noProof/>
-        </w:rPr>
-        <w:drawing>
-          <wp:inline distT="0" distB="0" distL="0" distR="0" wp14:anchorId="235A6FBF" wp14:editId="2896AFC0">
-            <wp:extent cx="4421782" cy="2608564"/>
-            <wp:effectExtent l="0" t="0" r="0" b="1905"/>
-            <wp:docPr id="2" name="图片 2"/>
             <wp:cNvGraphicFramePr>
               <a:graphicFrameLocks xmlns:a="http://schemas.openxmlformats.org/drawingml/2006/main" noChangeAspect="1"/>
             </wp:cNvGraphicFramePr>
@@ -157,7 +108,7 @@
                   <pic:spPr>
                     <a:xfrm>
                       <a:off x="0" y="0"/>
-                      <a:ext cx="4488561" cy="2647959"/>
+                      <a:ext cx="4099703" cy="3212733"/>
                     </a:xfrm>
                     <a:prstGeom prst="rect">
                       <a:avLst/>
@@ -170,34 +121,24 @@
         </w:drawing>
       </w:r>
     </w:p>
-    <w:p/>
-    <w:p/>
-    <w:p/>
-    <w:p>
-      <w:r>
-        <w:lastRenderedPageBreak/>
-        <w:t>Selective Repeat</w:t>
-      </w:r>
-      <w:r>
-        <w:t xml:space="preserve"> </w:t>
-      </w:r>
-      <w:r>
-        <w:rPr>
-          <w:rFonts w:hint="eastAsia"/>
-        </w:rPr>
-        <w:t>with</w:t>
-      </w:r>
-      <w:r>
-        <w:t xml:space="preserve"> cumulative ACKs</w:t>
-      </w:r>
-    </w:p>
-    <w:p>
-      <w:r>
+    <w:p>
+      <w:pPr>
+        <w:jc w:val="center"/>
+      </w:pPr>
+    </w:p>
+    <w:p>
+      <w:pPr>
+        <w:jc w:val="center"/>
+      </w:pPr>
+      <w:r>
+        <w:rPr>
+          <w:noProof/>
+        </w:rPr>
         <w:drawing>
-          <wp:inline distT="0" distB="0" distL="0" distR="0" wp14:anchorId="1A17E3DD" wp14:editId="7F424EDA">
-            <wp:extent cx="5274310" cy="3375025"/>
-            <wp:effectExtent l="0" t="0" r="2540" b="0"/>
-            <wp:docPr id="6" name="图片 6"/>
+          <wp:inline distT="0" distB="0" distL="0" distR="0" wp14:anchorId="235A6FBF" wp14:editId="2896AFC0">
+            <wp:extent cx="4421782" cy="2608564"/>
+            <wp:effectExtent l="0" t="0" r="0" b="1905"/>
+            <wp:docPr id="2" name="图片 2"/>
             <wp:cNvGraphicFramePr>
               <a:graphicFrameLocks xmlns:a="http://schemas.openxmlformats.org/drawingml/2006/main" noChangeAspect="1"/>
             </wp:cNvGraphicFramePr>
@@ -217,7 +158,7 @@
                   <pic:spPr>
                     <a:xfrm>
                       <a:off x="0" y="0"/>
-                      <a:ext cx="5274310" cy="3375025"/>
+                      <a:ext cx="4488561" cy="2647959"/>
                     </a:xfrm>
                     <a:prstGeom prst="rect">
                       <a:avLst/>
@@ -232,12 +173,22 @@
     </w:p>
     <w:p/>
     <w:p/>
-    <w:p>
-      <w:r>
-        <w:t>Go Back N</w:t>
-      </w:r>
-      <w:r>
-        <w:t xml:space="preserve"> with SACK option</w:t>
+    <w:p/>
+    <w:p>
+      <w:r>
+        <w:t>Selective Repeat</w:t>
+      </w:r>
+      <w:r>
+        <w:t xml:space="preserve"> </w:t>
+      </w:r>
+      <w:r>
+        <w:rPr>
+          <w:rFonts w:hint="eastAsia"/>
+        </w:rPr>
+        <w:t>with</w:t>
+      </w:r>
+      <w:r>
+        <w:t xml:space="preserve"> cumulative ACKs</w:t>
       </w:r>
     </w:p>
     <w:p>
@@ -246,10 +197,10 @@
           <w:noProof/>
         </w:rPr>
         <w:drawing>
-          <wp:inline distT="0" distB="0" distL="0" distR="0" wp14:anchorId="5FE1B28E" wp14:editId="45A0172A">
-            <wp:extent cx="5274310" cy="2264410"/>
-            <wp:effectExtent l="0" t="0" r="2540" b="2540"/>
-            <wp:docPr id="3" name="图片 3"/>
+          <wp:inline distT="0" distB="0" distL="0" distR="0" wp14:anchorId="1A17E3DD" wp14:editId="7F424EDA">
+            <wp:extent cx="5274310" cy="3375025"/>
+            <wp:effectExtent l="0" t="0" r="2540" b="0"/>
+            <wp:docPr id="6" name="图片 6"/>
             <wp:cNvGraphicFramePr>
               <a:graphicFrameLocks xmlns:a="http://schemas.openxmlformats.org/drawingml/2006/main" noChangeAspect="1"/>
             </wp:cNvGraphicFramePr>
@@ -269,7 +220,7 @@
                   <pic:spPr>
                     <a:xfrm>
                       <a:off x="0" y="0"/>
-                      <a:ext cx="5274310" cy="2264410"/>
+                      <a:ext cx="5274310" cy="3375025"/>
                     </a:xfrm>
                     <a:prstGeom prst="rect">
                       <a:avLst/>
@@ -282,21 +233,319 @@
         </w:drawing>
       </w:r>
     </w:p>
+    <w:p>
+      <w:pPr>
+        <w:rPr>
+          <w:b/>
+          <w:bCs/>
+        </w:rPr>
+      </w:pPr>
+      <w:r>
+        <w:rPr>
+          <w:b/>
+          <w:bCs/>
+        </w:rPr>
+        <w:t>Instructions:</w:t>
+      </w:r>
+    </w:p>
+    <w:p>
+      <w:pPr>
+        <w:pStyle w:val="a3"/>
+        <w:numPr>
+          <w:ilvl w:val="0"/>
+          <w:numId w:val="1"/>
+        </w:numPr>
+      </w:pPr>
+      <w:r>
+        <w:rPr>
+          <w:rFonts w:hint="eastAsia"/>
+        </w:rPr>
+        <w:t>Use</w:t>
+      </w:r>
+      <w:r>
+        <w:t xml:space="preserve"> only ACK (i.e. no NACK).</w:t>
+      </w:r>
+    </w:p>
+    <w:p>
+      <w:pPr>
+        <w:pStyle w:val="a3"/>
+        <w:numPr>
+          <w:ilvl w:val="0"/>
+          <w:numId w:val="1"/>
+        </w:numPr>
+      </w:pPr>
+      <w:r>
+        <w:t>Buffer out-of-order packets.</w:t>
+      </w:r>
+    </w:p>
+    <w:p>
+      <w:pPr>
+        <w:pStyle w:val="a3"/>
+        <w:numPr>
+          <w:ilvl w:val="0"/>
+          <w:numId w:val="1"/>
+        </w:numPr>
+      </w:pPr>
+      <w:r>
+        <w:t>Send cumulative ACKs.</w:t>
+      </w:r>
+    </w:p>
+    <w:p>
+      <w:pPr>
+        <w:pStyle w:val="a3"/>
+        <w:numPr>
+          <w:ilvl w:val="0"/>
+          <w:numId w:val="1"/>
+        </w:numPr>
+      </w:pPr>
+      <w:r>
+        <w:t>The sender should retransmit only the next missing unACK’ed packet either on a timeout or duplicate ACK.</w:t>
+      </w:r>
+    </w:p>
     <w:p/>
     <w:p>
       <w:pPr>
-        <w:jc w:val="center"/>
-      </w:pPr>
+        <w:rPr>
+          <w:b/>
+          <w:bCs/>
+        </w:rPr>
+      </w:pPr>
+      <w:r>
+        <w:rPr>
+          <w:b/>
+          <w:bCs/>
+        </w:rPr>
+        <w:t>Sender behavior</w:t>
+      </w:r>
+      <w:r>
+        <w:rPr>
+          <w:b/>
+          <w:bCs/>
+        </w:rPr>
+        <w:t>s</w:t>
+      </w:r>
+      <w:r>
+        <w:rPr>
+          <w:b/>
+          <w:bCs/>
+        </w:rPr>
+        <w:t>:</w:t>
+      </w:r>
+    </w:p>
+    <w:p>
+      <w:pPr>
+        <w:pStyle w:val="a3"/>
+        <w:numPr>
+          <w:ilvl w:val="0"/>
+          <w:numId w:val="2"/>
+        </w:numPr>
+      </w:pPr>
+      <w:r>
+        <w:t xml:space="preserve">Event: data received from above. </w:t>
+      </w:r>
+    </w:p>
+    <w:p>
+      <w:pPr>
+        <w:pStyle w:val="a3"/>
+      </w:pPr>
+      <w:r>
+        <w:t xml:space="preserve">Action: </w:t>
+      </w:r>
+    </w:p>
+    <w:p>
+      <w:pPr>
+        <w:pStyle w:val="a3"/>
+        <w:numPr>
+          <w:ilvl w:val="0"/>
+          <w:numId w:val="3"/>
+        </w:numPr>
+      </w:pPr>
+      <w:r>
+        <w:t>Buffer it.</w:t>
+      </w:r>
+    </w:p>
+    <w:p>
+      <w:pPr>
+        <w:pStyle w:val="a3"/>
+        <w:numPr>
+          <w:ilvl w:val="0"/>
+          <w:numId w:val="3"/>
+        </w:numPr>
+      </w:pPr>
+      <w:r>
+        <w:t xml:space="preserve">Check the </w:t>
+      </w:r>
+      <w:r>
+        <w:t>next available sequence number for the packet. If the sequence number is within the sender’s window, the data is packetized and sent.</w:t>
+      </w:r>
+    </w:p>
+    <w:p>
+      <w:pPr>
+        <w:pStyle w:val="a3"/>
+        <w:numPr>
+          <w:ilvl w:val="0"/>
+          <w:numId w:val="2"/>
+        </w:numPr>
+      </w:pPr>
+      <w:r>
+        <w:t xml:space="preserve">Event: </w:t>
+      </w:r>
+      <w:r>
+        <w:rPr>
+          <w:rFonts w:hint="eastAsia"/>
+        </w:rPr>
+        <w:t>time</w:t>
+      </w:r>
+      <w:r>
+        <w:t>out</w:t>
+      </w:r>
+      <w:r>
+        <w:t xml:space="preserve"> or duplicate ACK</w:t>
+      </w:r>
+      <w:r>
+        <w:t>.</w:t>
+      </w:r>
+    </w:p>
+    <w:p>
+      <w:pPr>
+        <w:pStyle w:val="a3"/>
+      </w:pPr>
+      <w:r>
+        <w:t>Action: retransmit</w:t>
+      </w:r>
+      <w:r>
+        <w:t xml:space="preserve"> only the next missing (unACK’ed) packet.</w:t>
+      </w:r>
+    </w:p>
+    <w:p>
+      <w:pPr>
+        <w:pStyle w:val="a3"/>
+        <w:numPr>
+          <w:ilvl w:val="0"/>
+          <w:numId w:val="2"/>
+        </w:numPr>
+      </w:pPr>
+      <w:r>
+        <w:t xml:space="preserve">Event: </w:t>
+      </w:r>
+      <w:r>
+        <w:t>ACK received.</w:t>
+      </w:r>
+    </w:p>
+    <w:p>
+      <w:pPr>
+        <w:pStyle w:val="a3"/>
+      </w:pPr>
+      <w:r>
+        <w:t>Action: slide window and transmit the packets that now fall within the window.</w:t>
+      </w:r>
+    </w:p>
+    <w:p/>
+    <w:p>
+      <w:pPr>
+        <w:rPr>
+          <w:b/>
+          <w:bCs/>
+        </w:rPr>
+      </w:pPr>
+      <w:r>
+        <w:rPr>
+          <w:b/>
+          <w:bCs/>
+        </w:rPr>
+        <w:t>Receiver behaviors:</w:t>
+      </w:r>
+    </w:p>
+    <w:p>
+      <w:pPr>
+        <w:pStyle w:val="a3"/>
+        <w:numPr>
+          <w:ilvl w:val="0"/>
+          <w:numId w:val="4"/>
+        </w:numPr>
+      </w:pPr>
+      <w:r>
+        <w:t xml:space="preserve">Packet with sequence number in [rcv_base, rcv_base+N-1] is correctly received. </w:t>
+      </w:r>
+    </w:p>
+    <w:p>
+      <w:pPr>
+        <w:pStyle w:val="a3"/>
+      </w:pPr>
+      <w:r>
+        <w:t>If the received packet falls within the receiver’s window, it is buffered.</w:t>
+      </w:r>
+    </w:p>
+    <w:p>
+      <w:pPr>
+        <w:pStyle w:val="a3"/>
+      </w:pPr>
+      <w:r>
+        <w:t>If this packet has a sequence number equal to the base of the receive window, then this packet, and any previously buffered and consecutively numbered packets are delivered to the upper layer.</w:t>
+      </w:r>
+    </w:p>
+    <w:p>
+      <w:pPr>
+        <w:pStyle w:val="a3"/>
+      </w:pPr>
+      <w:r>
+        <w:lastRenderedPageBreak/>
+        <w:t>The re</w:t>
+      </w:r>
+      <w:r>
+        <w:t>ceive window is then moved forward by the number of packets delivered to the upper layer.</w:t>
+      </w:r>
+    </w:p>
+    <w:p>
+      <w:pPr>
+        <w:pStyle w:val="a3"/>
+        <w:numPr>
+          <w:ilvl w:val="0"/>
+          <w:numId w:val="4"/>
+        </w:numPr>
+      </w:pPr>
+      <w:r>
+        <w:t>Packet with sequence number in [rec_base – N, rcv_base – 1] is correctly received.</w:t>
+      </w:r>
+      <w:r>
+        <w:t xml:space="preserve"> </w:t>
+      </w:r>
+      <w:r>
+        <w:t>An ACK must be generated, even though this is a packet that the receiver has previously acknowledged.</w:t>
+      </w:r>
+    </w:p>
+    <w:p>
+      <w:pPr>
+        <w:pStyle w:val="a3"/>
+        <w:numPr>
+          <w:ilvl w:val="0"/>
+          <w:numId w:val="4"/>
+        </w:numPr>
+      </w:pPr>
+      <w:r>
+        <w:t>Otherwise. Ignore the packet.</w:t>
+      </w:r>
+    </w:p>
+    <w:p/>
+    <w:p/>
+    <w:p>
+      <w:r>
+        <w:t>Go Back N</w:t>
+      </w:r>
+      <w:r>
+        <w:t xml:space="preserve"> with SACK option</w:t>
+      </w:r>
+    </w:p>
+    <w:p>
       <w:r>
         <w:rPr>
           <w:noProof/>
         </w:rPr>
-        <w:lastRenderedPageBreak/>
         <w:drawing>
-          <wp:inline distT="0" distB="0" distL="0" distR="0" wp14:anchorId="42B912A4" wp14:editId="689459CE">
-            <wp:extent cx="4390479" cy="3123446"/>
-            <wp:effectExtent l="0" t="0" r="0" b="1270"/>
-            <wp:docPr id="4" name="图片 4"/>
+          <wp:inline distT="0" distB="0" distL="0" distR="0" wp14:anchorId="5FE1B28E" wp14:editId="45A0172A">
+            <wp:extent cx="5274310" cy="2264410"/>
+            <wp:effectExtent l="0" t="0" r="2540" b="2540"/>
+            <wp:docPr id="3" name="图片 3"/>
             <wp:cNvGraphicFramePr>
               <a:graphicFrameLocks xmlns:a="http://schemas.openxmlformats.org/drawingml/2006/main" noChangeAspect="1"/>
             </wp:cNvGraphicFramePr>
@@ -316,7 +565,7 @@
                   <pic:spPr>
                     <a:xfrm>
                       <a:off x="0" y="0"/>
-                      <a:ext cx="4396783" cy="3127931"/>
+                      <a:ext cx="5274310" cy="2264410"/>
                     </a:xfrm>
                     <a:prstGeom prst="rect">
                       <a:avLst/>
@@ -329,6 +578,7 @@
         </w:drawing>
       </w:r>
     </w:p>
+    <w:p/>
     <w:p>
       <w:pPr>
         <w:jc w:val="center"/>
@@ -338,10 +588,10 @@
           <w:noProof/>
         </w:rPr>
         <w:drawing>
-          <wp:inline distT="0" distB="0" distL="0" distR="0" wp14:anchorId="478855F0" wp14:editId="66A5AA5E">
-            <wp:extent cx="3381470" cy="2298961"/>
-            <wp:effectExtent l="0" t="0" r="0" b="6350"/>
-            <wp:docPr id="5" name="图片 5"/>
+          <wp:inline distT="0" distB="0" distL="0" distR="0" wp14:anchorId="42B912A4" wp14:editId="689459CE">
+            <wp:extent cx="4390479" cy="3123446"/>
+            <wp:effectExtent l="0" t="0" r="0" b="1270"/>
+            <wp:docPr id="4" name="图片 4"/>
             <wp:cNvGraphicFramePr>
               <a:graphicFrameLocks xmlns:a="http://schemas.openxmlformats.org/drawingml/2006/main" noChangeAspect="1"/>
             </wp:cNvGraphicFramePr>
@@ -361,6 +611,52 @@
                   <pic:spPr>
                     <a:xfrm>
                       <a:off x="0" y="0"/>
+                      <a:ext cx="4396783" cy="3127931"/>
+                    </a:xfrm>
+                    <a:prstGeom prst="rect">
+                      <a:avLst/>
+                    </a:prstGeom>
+                  </pic:spPr>
+                </pic:pic>
+              </a:graphicData>
+            </a:graphic>
+          </wp:inline>
+        </w:drawing>
+      </w:r>
+    </w:p>
+    <w:p>
+      <w:pPr>
+        <w:jc w:val="center"/>
+      </w:pPr>
+      <w:r>
+        <w:rPr>
+          <w:noProof/>
+        </w:rPr>
+        <w:lastRenderedPageBreak/>
+        <w:drawing>
+          <wp:inline distT="0" distB="0" distL="0" distR="0" wp14:anchorId="478855F0" wp14:editId="66A5AA5E">
+            <wp:extent cx="3381470" cy="2298961"/>
+            <wp:effectExtent l="0" t="0" r="0" b="6350"/>
+            <wp:docPr id="5" name="图片 5"/>
+            <wp:cNvGraphicFramePr>
+              <a:graphicFrameLocks xmlns:a="http://schemas.openxmlformats.org/drawingml/2006/main" noChangeAspect="1"/>
+            </wp:cNvGraphicFramePr>
+            <a:graphic xmlns:a="http://schemas.openxmlformats.org/drawingml/2006/main">
+              <a:graphicData uri="http://schemas.openxmlformats.org/drawingml/2006/picture">
+                <pic:pic xmlns:pic="http://schemas.openxmlformats.org/drawingml/2006/picture">
+                  <pic:nvPicPr>
+                    <pic:cNvPr id="1" name=""/>
+                    <pic:cNvPicPr/>
+                  </pic:nvPicPr>
+                  <pic:blipFill>
+                    <a:blip r:embed="rId10"/>
+                    <a:stretch>
+                      <a:fillRect/>
+                    </a:stretch>
+                  </pic:blipFill>
+                  <pic:spPr>
+                    <a:xfrm>
+                      <a:off x="0" y="0"/>
                       <a:ext cx="3403368" cy="2313849"/>
                     </a:xfrm>
                     <a:prstGeom prst="rect">
@@ -382,6 +678,563 @@
     </w:sectPr>
   </w:body>
 </w:document>
+</file>
+
+<file path=word/numbering.xml><?xml version="1.0" encoding="utf-8"?>
+<w:numbering xmlns:wpc="http://schemas.microsoft.com/office/word/2010/wordprocessingCanvas" xmlns:cx="http://schemas.microsoft.com/office/drawing/2014/chartex" xmlns:cx1="http://schemas.microsoft.com/office/drawing/2015/9/8/chartex" xmlns:cx2="http://schemas.microsoft.com/office/drawing/2015/10/21/chartex" xmlns:cx3="http://schemas.microsoft.com/office/drawing/2016/5/9/chartex" xmlns:cx4="http://schemas.microsoft.com/office/drawing/2016/5/10/chartex" xmlns:cx5="http://schemas.microsoft.com/office/drawing/2016/5/11/chartex" xmlns:cx6="http://schemas.microsoft.com/office/drawing/2016/5/12/chartex" xmlns:cx7="http://schemas.microsoft.com/office/drawing/2016/5/13/chartex" xmlns:cx8="http://schemas.microsoft.com/office/drawing/2016/5/14/chartex" xmlns:mc="http://schemas.openxmlformats.org/markup-compatibility/2006" xmlns:aink="http://schemas.microsoft.com/office/drawing/2016/ink" xmlns:am3d="http://schemas.microsoft.com/office/drawing/2017/model3d" xmlns:o="urn:schemas-microsoft-com:office:office" xmlns:r="http://schemas.openxmlformats.org/officeDocument/2006/relationships" xmlns:m="http://schemas.openxmlformats.org/officeDocument/2006/math" xmlns:v="urn:schemas-microsoft-com:vml" xmlns:wp14="http://schemas.microsoft.com/office/word/2010/wordprocessingDrawing" xmlns:wp="http://schemas.openxmlformats.org/drawingml/2006/wordprocessingDrawing" xmlns:w10="urn:schemas-microsoft-com:office:word" xmlns:w="http://schemas.openxmlformats.org/wordprocessingml/2006/main" xmlns:w14="http://schemas.microsoft.com/office/word/2010/wordml" xmlns:w15="http://schemas.microsoft.com/office/word/2012/wordml" xmlns:w16cex="http://schemas.microsoft.com/office/word/2018/wordml/cex" xmlns:w16cid="http://schemas.microsoft.com/office/word/2016/wordml/cid" xmlns:w16="http://schemas.microsoft.com/office/word/2018/wordml" xmlns:w16se="http://schemas.microsoft.com/office/word/2015/wordml/symex" xmlns:wpg="http://schemas.microsoft.com/office/word/2010/wordprocessingGroup" xmlns:wpi="http://schemas.microsoft.com/office/word/2010/wordprocessingInk" xmlns:wne="http://schemas.microsoft.com/office/word/2006/wordml" xmlns:wps="http://schemas.microsoft.com/office/word/2010/wordprocessingShape" mc:Ignorable="w14 w15 w16se w16cid w16 w16cex wp14">
+  <w:abstractNum w:abstractNumId="0" w15:restartNumberingAfterBreak="0">
+    <w:nsid w:val="021E575D"/>
+    <w:multiLevelType w:val="hybridMultilevel"/>
+    <w:tmpl w:val="A34666E6"/>
+    <w:lvl w:ilvl="0" w:tplc="0409000F">
+      <w:start w:val="1"/>
+      <w:numFmt w:val="decimal"/>
+      <w:lvlText w:val="%1."/>
+      <w:lvlJc w:val="left"/>
+      <w:pPr>
+        <w:ind w:left="720" w:hanging="360"/>
+      </w:pPr>
+      <w:rPr>
+        <w:rFonts w:hint="default"/>
+      </w:rPr>
+    </w:lvl>
+    <w:lvl w:ilvl="1" w:tplc="04090019" w:tentative="1">
+      <w:start w:val="1"/>
+      <w:numFmt w:val="lowerLetter"/>
+      <w:lvlText w:val="%2."/>
+      <w:lvlJc w:val="left"/>
+      <w:pPr>
+        <w:ind w:left="1440" w:hanging="360"/>
+      </w:pPr>
+    </w:lvl>
+    <w:lvl w:ilvl="2" w:tplc="0409001B" w:tentative="1">
+      <w:start w:val="1"/>
+      <w:numFmt w:val="lowerRoman"/>
+      <w:lvlText w:val="%3."/>
+      <w:lvlJc w:val="right"/>
+      <w:pPr>
+        <w:ind w:left="2160" w:hanging="180"/>
+      </w:pPr>
+    </w:lvl>
+    <w:lvl w:ilvl="3" w:tplc="0409000F" w:tentative="1">
+      <w:start w:val="1"/>
+      <w:numFmt w:val="decimal"/>
+      <w:lvlText w:val="%4."/>
+      <w:lvlJc w:val="left"/>
+      <w:pPr>
+        <w:ind w:left="2880" w:hanging="360"/>
+      </w:pPr>
+    </w:lvl>
+    <w:lvl w:ilvl="4" w:tplc="04090019" w:tentative="1">
+      <w:start w:val="1"/>
+      <w:numFmt w:val="lowerLetter"/>
+      <w:lvlText w:val="%5."/>
+      <w:lvlJc w:val="left"/>
+      <w:pPr>
+        <w:ind w:left="3600" w:hanging="360"/>
+      </w:pPr>
+    </w:lvl>
+    <w:lvl w:ilvl="5" w:tplc="0409001B" w:tentative="1">
+      <w:start w:val="1"/>
+      <w:numFmt w:val="lowerRoman"/>
+      <w:lvlText w:val="%6."/>
+      <w:lvlJc w:val="right"/>
+      <w:pPr>
+        <w:ind w:left="4320" w:hanging="180"/>
+      </w:pPr>
+    </w:lvl>
+    <w:lvl w:ilvl="6" w:tplc="0409000F" w:tentative="1">
+      <w:start w:val="1"/>
+      <w:numFmt w:val="decimal"/>
+      <w:lvlText w:val="%7."/>
+      <w:lvlJc w:val="left"/>
+      <w:pPr>
+        <w:ind w:left="5040" w:hanging="360"/>
+      </w:pPr>
+    </w:lvl>
+    <w:lvl w:ilvl="7" w:tplc="04090019" w:tentative="1">
+      <w:start w:val="1"/>
+      <w:numFmt w:val="lowerLetter"/>
+      <w:lvlText w:val="%8."/>
+      <w:lvlJc w:val="left"/>
+      <w:pPr>
+        <w:ind w:left="5760" w:hanging="360"/>
+      </w:pPr>
+    </w:lvl>
+    <w:lvl w:ilvl="8" w:tplc="0409001B" w:tentative="1">
+      <w:start w:val="1"/>
+      <w:numFmt w:val="lowerRoman"/>
+      <w:lvlText w:val="%9."/>
+      <w:lvlJc w:val="right"/>
+      <w:pPr>
+        <w:ind w:left="6480" w:hanging="180"/>
+      </w:pPr>
+    </w:lvl>
+  </w:abstractNum>
+  <w:abstractNum w:abstractNumId="1" w15:restartNumberingAfterBreak="0">
+    <w:nsid w:val="0B5C075A"/>
+    <w:multiLevelType w:val="hybridMultilevel"/>
+    <w:tmpl w:val="861ED6DC"/>
+    <w:lvl w:ilvl="0" w:tplc="C18241E0">
+      <w:start w:val="1"/>
+      <w:numFmt w:val="lowerRoman"/>
+      <w:lvlText w:val="%1."/>
+      <w:lvlJc w:val="left"/>
+      <w:pPr>
+        <w:ind w:left="1980" w:hanging="720"/>
+      </w:pPr>
+      <w:rPr>
+        <w:rFonts w:hint="default"/>
+      </w:rPr>
+    </w:lvl>
+    <w:lvl w:ilvl="1" w:tplc="04090019" w:tentative="1">
+      <w:start w:val="1"/>
+      <w:numFmt w:val="lowerLetter"/>
+      <w:lvlText w:val="%2."/>
+      <w:lvlJc w:val="left"/>
+      <w:pPr>
+        <w:ind w:left="2340" w:hanging="360"/>
+      </w:pPr>
+    </w:lvl>
+    <w:lvl w:ilvl="2" w:tplc="0409001B" w:tentative="1">
+      <w:start w:val="1"/>
+      <w:numFmt w:val="lowerRoman"/>
+      <w:lvlText w:val="%3."/>
+      <w:lvlJc w:val="right"/>
+      <w:pPr>
+        <w:ind w:left="3060" w:hanging="180"/>
+      </w:pPr>
+    </w:lvl>
+    <w:lvl w:ilvl="3" w:tplc="0409000F" w:tentative="1">
+      <w:start w:val="1"/>
+      <w:numFmt w:val="decimal"/>
+      <w:lvlText w:val="%4."/>
+      <w:lvlJc w:val="left"/>
+      <w:pPr>
+        <w:ind w:left="3780" w:hanging="360"/>
+      </w:pPr>
+    </w:lvl>
+    <w:lvl w:ilvl="4" w:tplc="04090019" w:tentative="1">
+      <w:start w:val="1"/>
+      <w:numFmt w:val="lowerLetter"/>
+      <w:lvlText w:val="%5."/>
+      <w:lvlJc w:val="left"/>
+      <w:pPr>
+        <w:ind w:left="4500" w:hanging="360"/>
+      </w:pPr>
+    </w:lvl>
+    <w:lvl w:ilvl="5" w:tplc="0409001B" w:tentative="1">
+      <w:start w:val="1"/>
+      <w:numFmt w:val="lowerRoman"/>
+      <w:lvlText w:val="%6."/>
+      <w:lvlJc w:val="right"/>
+      <w:pPr>
+        <w:ind w:left="5220" w:hanging="180"/>
+      </w:pPr>
+    </w:lvl>
+    <w:lvl w:ilvl="6" w:tplc="0409000F" w:tentative="1">
+      <w:start w:val="1"/>
+      <w:numFmt w:val="decimal"/>
+      <w:lvlText w:val="%7."/>
+      <w:lvlJc w:val="left"/>
+      <w:pPr>
+        <w:ind w:left="5940" w:hanging="360"/>
+      </w:pPr>
+    </w:lvl>
+    <w:lvl w:ilvl="7" w:tplc="04090019" w:tentative="1">
+      <w:start w:val="1"/>
+      <w:numFmt w:val="lowerLetter"/>
+      <w:lvlText w:val="%8."/>
+      <w:lvlJc w:val="left"/>
+      <w:pPr>
+        <w:ind w:left="6660" w:hanging="360"/>
+      </w:pPr>
+    </w:lvl>
+    <w:lvl w:ilvl="8" w:tplc="0409001B" w:tentative="1">
+      <w:start w:val="1"/>
+      <w:numFmt w:val="lowerRoman"/>
+      <w:lvlText w:val="%9."/>
+      <w:lvlJc w:val="right"/>
+      <w:pPr>
+        <w:ind w:left="7380" w:hanging="180"/>
+      </w:pPr>
+    </w:lvl>
+  </w:abstractNum>
+  <w:abstractNum w:abstractNumId="2" w15:restartNumberingAfterBreak="0">
+    <w:nsid w:val="35EC6F60"/>
+    <w:multiLevelType w:val="hybridMultilevel"/>
+    <w:tmpl w:val="027ED386"/>
+    <w:lvl w:ilvl="0" w:tplc="0409000F">
+      <w:start w:val="1"/>
+      <w:numFmt w:val="decimal"/>
+      <w:lvlText w:val="%1."/>
+      <w:lvlJc w:val="left"/>
+      <w:pPr>
+        <w:ind w:left="720" w:hanging="360"/>
+      </w:pPr>
+      <w:rPr>
+        <w:rFonts w:hint="default"/>
+      </w:rPr>
+    </w:lvl>
+    <w:lvl w:ilvl="1" w:tplc="04090019" w:tentative="1">
+      <w:start w:val="1"/>
+      <w:numFmt w:val="lowerLetter"/>
+      <w:lvlText w:val="%2."/>
+      <w:lvlJc w:val="left"/>
+      <w:pPr>
+        <w:ind w:left="1440" w:hanging="360"/>
+      </w:pPr>
+    </w:lvl>
+    <w:lvl w:ilvl="2" w:tplc="0409001B" w:tentative="1">
+      <w:start w:val="1"/>
+      <w:numFmt w:val="lowerRoman"/>
+      <w:lvlText w:val="%3."/>
+      <w:lvlJc w:val="right"/>
+      <w:pPr>
+        <w:ind w:left="2160" w:hanging="180"/>
+      </w:pPr>
+    </w:lvl>
+    <w:lvl w:ilvl="3" w:tplc="0409000F" w:tentative="1">
+      <w:start w:val="1"/>
+      <w:numFmt w:val="decimal"/>
+      <w:lvlText w:val="%4."/>
+      <w:lvlJc w:val="left"/>
+      <w:pPr>
+        <w:ind w:left="2880" w:hanging="360"/>
+      </w:pPr>
+    </w:lvl>
+    <w:lvl w:ilvl="4" w:tplc="04090019" w:tentative="1">
+      <w:start w:val="1"/>
+      <w:numFmt w:val="lowerLetter"/>
+      <w:lvlText w:val="%5."/>
+      <w:lvlJc w:val="left"/>
+      <w:pPr>
+        <w:ind w:left="3600" w:hanging="360"/>
+      </w:pPr>
+    </w:lvl>
+    <w:lvl w:ilvl="5" w:tplc="0409001B" w:tentative="1">
+      <w:start w:val="1"/>
+      <w:numFmt w:val="lowerRoman"/>
+      <w:lvlText w:val="%6."/>
+      <w:lvlJc w:val="right"/>
+      <w:pPr>
+        <w:ind w:left="4320" w:hanging="180"/>
+      </w:pPr>
+    </w:lvl>
+    <w:lvl w:ilvl="6" w:tplc="0409000F" w:tentative="1">
+      <w:start w:val="1"/>
+      <w:numFmt w:val="decimal"/>
+      <w:lvlText w:val="%7."/>
+      <w:lvlJc w:val="left"/>
+      <w:pPr>
+        <w:ind w:left="5040" w:hanging="360"/>
+      </w:pPr>
+    </w:lvl>
+    <w:lvl w:ilvl="7" w:tplc="04090019" w:tentative="1">
+      <w:start w:val="1"/>
+      <w:numFmt w:val="lowerLetter"/>
+      <w:lvlText w:val="%8."/>
+      <w:lvlJc w:val="left"/>
+      <w:pPr>
+        <w:ind w:left="5760" w:hanging="360"/>
+      </w:pPr>
+    </w:lvl>
+    <w:lvl w:ilvl="8" w:tplc="0409001B" w:tentative="1">
+      <w:start w:val="1"/>
+      <w:numFmt w:val="lowerRoman"/>
+      <w:lvlText w:val="%9."/>
+      <w:lvlJc w:val="right"/>
+      <w:pPr>
+        <w:ind w:left="6480" w:hanging="180"/>
+      </w:pPr>
+    </w:lvl>
+  </w:abstractNum>
+  <w:abstractNum w:abstractNumId="3" w15:restartNumberingAfterBreak="0">
+    <w:nsid w:val="3FA56522"/>
+    <w:multiLevelType w:val="hybridMultilevel"/>
+    <w:tmpl w:val="DE26ECF2"/>
+    <w:lvl w:ilvl="0" w:tplc="0409000F">
+      <w:start w:val="1"/>
+      <w:numFmt w:val="decimal"/>
+      <w:lvlText w:val="%1."/>
+      <w:lvlJc w:val="left"/>
+      <w:pPr>
+        <w:ind w:left="720" w:hanging="360"/>
+      </w:pPr>
+      <w:rPr>
+        <w:rFonts w:hint="default"/>
+      </w:rPr>
+    </w:lvl>
+    <w:lvl w:ilvl="1" w:tplc="04090019" w:tentative="1">
+      <w:start w:val="1"/>
+      <w:numFmt w:val="lowerLetter"/>
+      <w:lvlText w:val="%2."/>
+      <w:lvlJc w:val="left"/>
+      <w:pPr>
+        <w:ind w:left="1440" w:hanging="360"/>
+      </w:pPr>
+    </w:lvl>
+    <w:lvl w:ilvl="2" w:tplc="0409001B" w:tentative="1">
+      <w:start w:val="1"/>
+      <w:numFmt w:val="lowerRoman"/>
+      <w:lvlText w:val="%3."/>
+      <w:lvlJc w:val="right"/>
+      <w:pPr>
+        <w:ind w:left="2160" w:hanging="180"/>
+      </w:pPr>
+    </w:lvl>
+    <w:lvl w:ilvl="3" w:tplc="0409000F" w:tentative="1">
+      <w:start w:val="1"/>
+      <w:numFmt w:val="decimal"/>
+      <w:lvlText w:val="%4."/>
+      <w:lvlJc w:val="left"/>
+      <w:pPr>
+        <w:ind w:left="2880" w:hanging="360"/>
+      </w:pPr>
+    </w:lvl>
+    <w:lvl w:ilvl="4" w:tplc="04090019" w:tentative="1">
+      <w:start w:val="1"/>
+      <w:numFmt w:val="lowerLetter"/>
+      <w:lvlText w:val="%5."/>
+      <w:lvlJc w:val="left"/>
+      <w:pPr>
+        <w:ind w:left="3600" w:hanging="360"/>
+      </w:pPr>
+    </w:lvl>
+    <w:lvl w:ilvl="5" w:tplc="0409001B" w:tentative="1">
+      <w:start w:val="1"/>
+      <w:numFmt w:val="lowerRoman"/>
+      <w:lvlText w:val="%6."/>
+      <w:lvlJc w:val="right"/>
+      <w:pPr>
+        <w:ind w:left="4320" w:hanging="180"/>
+      </w:pPr>
+    </w:lvl>
+    <w:lvl w:ilvl="6" w:tplc="0409000F" w:tentative="1">
+      <w:start w:val="1"/>
+      <w:numFmt w:val="decimal"/>
+      <w:lvlText w:val="%7."/>
+      <w:lvlJc w:val="left"/>
+      <w:pPr>
+        <w:ind w:left="5040" w:hanging="360"/>
+      </w:pPr>
+    </w:lvl>
+    <w:lvl w:ilvl="7" w:tplc="04090019" w:tentative="1">
+      <w:start w:val="1"/>
+      <w:numFmt w:val="lowerLetter"/>
+      <w:lvlText w:val="%8."/>
+      <w:lvlJc w:val="left"/>
+      <w:pPr>
+        <w:ind w:left="5760" w:hanging="360"/>
+      </w:pPr>
+    </w:lvl>
+    <w:lvl w:ilvl="8" w:tplc="0409001B" w:tentative="1">
+      <w:start w:val="1"/>
+      <w:numFmt w:val="lowerRoman"/>
+      <w:lvlText w:val="%9."/>
+      <w:lvlJc w:val="right"/>
+      <w:pPr>
+        <w:ind w:left="6480" w:hanging="180"/>
+      </w:pPr>
+    </w:lvl>
+  </w:abstractNum>
+  <w:abstractNum w:abstractNumId="4" w15:restartNumberingAfterBreak="0">
+    <w:nsid w:val="4AC109DD"/>
+    <w:multiLevelType w:val="hybridMultilevel"/>
+    <w:tmpl w:val="90A2262A"/>
+    <w:lvl w:ilvl="0" w:tplc="A4ACE160">
+      <w:start w:val="1"/>
+      <w:numFmt w:val="lowerRoman"/>
+      <w:lvlText w:val="%1."/>
+      <w:lvlJc w:val="left"/>
+      <w:pPr>
+        <w:ind w:left="1620" w:hanging="360"/>
+      </w:pPr>
+      <w:rPr>
+        <w:rFonts w:asciiTheme="minorHAnsi" w:eastAsiaTheme="minorEastAsia" w:hAnsiTheme="minorHAnsi" w:cstheme="minorBidi"/>
+      </w:rPr>
+    </w:lvl>
+    <w:lvl w:ilvl="1" w:tplc="04090019" w:tentative="1">
+      <w:start w:val="1"/>
+      <w:numFmt w:val="lowerLetter"/>
+      <w:lvlText w:val="%2."/>
+      <w:lvlJc w:val="left"/>
+      <w:pPr>
+        <w:ind w:left="2340" w:hanging="360"/>
+      </w:pPr>
+    </w:lvl>
+    <w:lvl w:ilvl="2" w:tplc="0409001B" w:tentative="1">
+      <w:start w:val="1"/>
+      <w:numFmt w:val="lowerRoman"/>
+      <w:lvlText w:val="%3."/>
+      <w:lvlJc w:val="right"/>
+      <w:pPr>
+        <w:ind w:left="3060" w:hanging="180"/>
+      </w:pPr>
+    </w:lvl>
+    <w:lvl w:ilvl="3" w:tplc="0409000F" w:tentative="1">
+      <w:start w:val="1"/>
+      <w:numFmt w:val="decimal"/>
+      <w:lvlText w:val="%4."/>
+      <w:lvlJc w:val="left"/>
+      <w:pPr>
+        <w:ind w:left="3780" w:hanging="360"/>
+      </w:pPr>
+    </w:lvl>
+    <w:lvl w:ilvl="4" w:tplc="04090019" w:tentative="1">
+      <w:start w:val="1"/>
+      <w:numFmt w:val="lowerLetter"/>
+      <w:lvlText w:val="%5."/>
+      <w:lvlJc w:val="left"/>
+      <w:pPr>
+        <w:ind w:left="4500" w:hanging="360"/>
+      </w:pPr>
+    </w:lvl>
+    <w:lvl w:ilvl="5" w:tplc="0409001B" w:tentative="1">
+      <w:start w:val="1"/>
+      <w:numFmt w:val="lowerRoman"/>
+      <w:lvlText w:val="%6."/>
+      <w:lvlJc w:val="right"/>
+      <w:pPr>
+        <w:ind w:left="5220" w:hanging="180"/>
+      </w:pPr>
+    </w:lvl>
+    <w:lvl w:ilvl="6" w:tplc="0409000F" w:tentative="1">
+      <w:start w:val="1"/>
+      <w:numFmt w:val="decimal"/>
+      <w:lvlText w:val="%7."/>
+      <w:lvlJc w:val="left"/>
+      <w:pPr>
+        <w:ind w:left="5940" w:hanging="360"/>
+      </w:pPr>
+    </w:lvl>
+    <w:lvl w:ilvl="7" w:tplc="04090019" w:tentative="1">
+      <w:start w:val="1"/>
+      <w:numFmt w:val="lowerLetter"/>
+      <w:lvlText w:val="%8."/>
+      <w:lvlJc w:val="left"/>
+      <w:pPr>
+        <w:ind w:left="6660" w:hanging="360"/>
+      </w:pPr>
+    </w:lvl>
+    <w:lvl w:ilvl="8" w:tplc="0409001B" w:tentative="1">
+      <w:start w:val="1"/>
+      <w:numFmt w:val="lowerRoman"/>
+      <w:lvlText w:val="%9."/>
+      <w:lvlJc w:val="right"/>
+      <w:pPr>
+        <w:ind w:left="7380" w:hanging="180"/>
+      </w:pPr>
+    </w:lvl>
+  </w:abstractNum>
+  <w:abstractNum w:abstractNumId="5" w15:restartNumberingAfterBreak="0">
+    <w:nsid w:val="7D6719D5"/>
+    <w:multiLevelType w:val="hybridMultilevel"/>
+    <w:tmpl w:val="581A7776"/>
+    <w:lvl w:ilvl="0" w:tplc="BAC256DA">
+      <w:start w:val="1"/>
+      <w:numFmt w:val="lowerRoman"/>
+      <w:lvlText w:val="%1."/>
+      <w:lvlJc w:val="left"/>
+      <w:pPr>
+        <w:ind w:left="1980" w:hanging="720"/>
+      </w:pPr>
+      <w:rPr>
+        <w:rFonts w:hint="default"/>
+      </w:rPr>
+    </w:lvl>
+    <w:lvl w:ilvl="1" w:tplc="04090019" w:tentative="1">
+      <w:start w:val="1"/>
+      <w:numFmt w:val="lowerLetter"/>
+      <w:lvlText w:val="%2."/>
+      <w:lvlJc w:val="left"/>
+      <w:pPr>
+        <w:ind w:left="2340" w:hanging="360"/>
+      </w:pPr>
+    </w:lvl>
+    <w:lvl w:ilvl="2" w:tplc="0409001B" w:tentative="1">
+      <w:start w:val="1"/>
+      <w:numFmt w:val="lowerRoman"/>
+      <w:lvlText w:val="%3."/>
+      <w:lvlJc w:val="right"/>
+      <w:pPr>
+        <w:ind w:left="3060" w:hanging="180"/>
+      </w:pPr>
+    </w:lvl>
+    <w:lvl w:ilvl="3" w:tplc="0409000F" w:tentative="1">
+      <w:start w:val="1"/>
+      <w:numFmt w:val="decimal"/>
+      <w:lvlText w:val="%4."/>
+      <w:lvlJc w:val="left"/>
+      <w:pPr>
+        <w:ind w:left="3780" w:hanging="360"/>
+      </w:pPr>
+    </w:lvl>
+    <w:lvl w:ilvl="4" w:tplc="04090019" w:tentative="1">
+      <w:start w:val="1"/>
+      <w:numFmt w:val="lowerLetter"/>
+      <w:lvlText w:val="%5."/>
+      <w:lvlJc w:val="left"/>
+      <w:pPr>
+        <w:ind w:left="4500" w:hanging="360"/>
+      </w:pPr>
+    </w:lvl>
+    <w:lvl w:ilvl="5" w:tplc="0409001B" w:tentative="1">
+      <w:start w:val="1"/>
+      <w:numFmt w:val="lowerRoman"/>
+      <w:lvlText w:val="%6."/>
+      <w:lvlJc w:val="right"/>
+      <w:pPr>
+        <w:ind w:left="5220" w:hanging="180"/>
+      </w:pPr>
+    </w:lvl>
+    <w:lvl w:ilvl="6" w:tplc="0409000F" w:tentative="1">
+      <w:start w:val="1"/>
+      <w:numFmt w:val="decimal"/>
+      <w:lvlText w:val="%7."/>
+      <w:lvlJc w:val="left"/>
+      <w:pPr>
+        <w:ind w:left="5940" w:hanging="360"/>
+      </w:pPr>
+    </w:lvl>
+    <w:lvl w:ilvl="7" w:tplc="04090019" w:tentative="1">
+      <w:start w:val="1"/>
+      <w:numFmt w:val="lowerLetter"/>
+      <w:lvlText w:val="%8."/>
+      <w:lvlJc w:val="left"/>
+      <w:pPr>
+        <w:ind w:left="6660" w:hanging="360"/>
+      </w:pPr>
+    </w:lvl>
+    <w:lvl w:ilvl="8" w:tplc="0409001B" w:tentative="1">
+      <w:start w:val="1"/>
+      <w:numFmt w:val="lowerRoman"/>
+      <w:lvlText w:val="%9."/>
+      <w:lvlJc w:val="right"/>
+      <w:pPr>
+        <w:ind w:left="7380" w:hanging="180"/>
+      </w:pPr>
+    </w:lvl>
+  </w:abstractNum>
+  <w:num w:numId="1">
+    <w:abstractNumId w:val="2"/>
+  </w:num>
+  <w:num w:numId="2">
+    <w:abstractNumId w:val="3"/>
+  </w:num>
+  <w:num w:numId="3">
+    <w:abstractNumId w:val="4"/>
+  </w:num>
+  <w:num w:numId="4">
+    <w:abstractNumId w:val="0"/>
+  </w:num>
+  <w:num w:numId="5">
+    <w:abstractNumId w:val="1"/>
+  </w:num>
+  <w:num w:numId="6">
+    <w:abstractNumId w:val="5"/>
+  </w:num>
+</w:numbering>
 </file>
 
 <file path=word/styles.xml><?xml version="1.0" encoding="utf-8"?>
@@ -811,6 +1664,17 @@
     <w:semiHidden/>
     <w:unhideWhenUsed/>
   </w:style>
+  <w:style w:type="paragraph" w:styleId="a3">
+    <w:name w:val="List Paragraph"/>
+    <w:basedOn w:val="a"/>
+    <w:uiPriority w:val="34"/>
+    <w:qFormat/>
+    <w:rsid w:val="00806372"/>
+    <w:pPr>
+      <w:ind w:left="720"/>
+      <w:contextualSpacing/>
+    </w:pPr>
+  </w:style>
 </w:styles>
 </file>
 

</xml_diff>

<commit_message>
Runnable Selective Repeat with cumulative ACk.
</commit_message>
<xml_diff>
--- a/doc/Doc.docx
+++ b/doc/Doc.docx
@@ -42,8 +42,13 @@
     </w:p>
     <w:p/>
     <w:p>
-      <w:r>
-        <w:t>Xueyan Xia</w:t>
+      <w:proofErr w:type="spellStart"/>
+      <w:r>
+        <w:t>Xueyan</w:t>
+      </w:r>
+      <w:proofErr w:type="spellEnd"/>
+      <w:r>
+        <w:t xml:space="preserve"> Xia</w:t>
       </w:r>
       <w:r>
         <w:t xml:space="preserve"> U82450191</w:t>
@@ -299,7 +304,15 @@
         </w:numPr>
       </w:pPr>
       <w:r>
-        <w:t>The sender should retransmit only the next missing unACK’ed packet either on a timeout or duplicate ACK.</w:t>
+        <w:t xml:space="preserve">The sender should retransmit only the next missing </w:t>
+      </w:r>
+      <w:proofErr w:type="spellStart"/>
+      <w:r>
+        <w:t>unACK’ed</w:t>
+      </w:r>
+      <w:proofErr w:type="spellEnd"/>
+      <w:r>
+        <w:t xml:space="preserve"> packet either on a timeout or duplicate ACK.</w:t>
       </w:r>
     </w:p>
     <w:p/>
@@ -384,37 +397,11 @@
         <w:pStyle w:val="a3"/>
         <w:numPr>
           <w:ilvl w:val="0"/>
-          <w:numId w:val="2"/>
+          <w:numId w:val="3"/>
         </w:numPr>
       </w:pPr>
       <w:r>
-        <w:t xml:space="preserve">Event: </w:t>
-      </w:r>
-      <w:r>
-        <w:rPr>
-          <w:rFonts w:hint="eastAsia"/>
-        </w:rPr>
-        <w:t>time</w:t>
-      </w:r>
-      <w:r>
-        <w:t>out</w:t>
-      </w:r>
-      <w:r>
-        <w:t xml:space="preserve"> or duplicate ACK</w:t>
-      </w:r>
-      <w:r>
-        <w:t>.</w:t>
-      </w:r>
-    </w:p>
-    <w:p>
-      <w:pPr>
-        <w:pStyle w:val="a3"/>
-      </w:pPr>
-      <w:r>
-        <w:t>Action: retransmit</w:t>
-      </w:r>
-      <w:r>
-        <w:t xml:space="preserve"> only the next missing (unACK’ed) packet.</w:t>
+        <w:t>Start timer.</w:t>
       </w:r>
     </w:p>
     <w:p>
@@ -429,6 +416,79 @@
         <w:t xml:space="preserve">Event: </w:t>
       </w:r>
       <w:r>
+        <w:rPr>
+          <w:rFonts w:hint="eastAsia"/>
+        </w:rPr>
+        <w:t>time</w:t>
+      </w:r>
+      <w:r>
+        <w:t>out</w:t>
+      </w:r>
+      <w:r>
+        <w:t xml:space="preserve"> or duplicate ACK</w:t>
+      </w:r>
+      <w:r>
+        <w:t>.</w:t>
+      </w:r>
+    </w:p>
+    <w:p>
+      <w:pPr>
+        <w:pStyle w:val="a3"/>
+      </w:pPr>
+      <w:r>
+        <w:t xml:space="preserve">Action: </w:t>
+      </w:r>
+    </w:p>
+    <w:p>
+      <w:pPr>
+        <w:pStyle w:val="a3"/>
+        <w:numPr>
+          <w:ilvl w:val="0"/>
+          <w:numId w:val="8"/>
+        </w:numPr>
+      </w:pPr>
+      <w:r>
+        <w:t>R</w:t>
+      </w:r>
+      <w:r>
+        <w:t>etransmit</w:t>
+      </w:r>
+      <w:r>
+        <w:t xml:space="preserve"> only the next missing (</w:t>
+      </w:r>
+      <w:proofErr w:type="spellStart"/>
+      <w:r>
+        <w:t>unACK’ed</w:t>
+      </w:r>
+      <w:proofErr w:type="spellEnd"/>
+      <w:r>
+        <w:t>) packet.</w:t>
+      </w:r>
+    </w:p>
+    <w:p>
+      <w:pPr>
+        <w:pStyle w:val="a3"/>
+        <w:numPr>
+          <w:ilvl w:val="0"/>
+          <w:numId w:val="8"/>
+        </w:numPr>
+      </w:pPr>
+      <w:r>
+        <w:t>Restart timer.</w:t>
+      </w:r>
+    </w:p>
+    <w:p>
+      <w:pPr>
+        <w:pStyle w:val="a3"/>
+        <w:numPr>
+          <w:ilvl w:val="0"/>
+          <w:numId w:val="2"/>
+        </w:numPr>
+      </w:pPr>
+      <w:r>
+        <w:t xml:space="preserve">Event: </w:t>
+      </w:r>
+      <w:r>
         <w:t>ACK received.</w:t>
       </w:r>
     </w:p>
@@ -438,6 +498,18 @@
       </w:pPr>
       <w:r>
         <w:t>Action: slide window and transmit the packets that now fall within the window.</w:t>
+      </w:r>
+      <w:r>
+        <w:t xml:space="preserve"> </w:t>
+      </w:r>
+      <w:r>
+        <w:rPr>
+          <w:highlight w:val="lightGray"/>
+        </w:rPr>
+        <w:t>If the packet corrupts, discard it</w:t>
+      </w:r>
+      <w:r>
+        <w:t>.</w:t>
       </w:r>
     </w:p>
     <w:p/>
@@ -465,7 +537,15 @@
         </w:numPr>
       </w:pPr>
       <w:r>
-        <w:t xml:space="preserve">Packet with sequence number in [rcv_base, rcv_base+N-1] is correctly received. </w:t>
+        <w:t>Packet with sequence number in [</w:t>
+      </w:r>
+      <w:proofErr w:type="spellStart"/>
+      <w:r>
+        <w:t>rcv_base</w:t>
+      </w:r>
+      <w:proofErr w:type="spellEnd"/>
+      <w:r>
+        <w:t xml:space="preserve">, rcv_base+N-1] is correctly received. </w:t>
       </w:r>
     </w:p>
     <w:p>
@@ -473,6 +553,7 @@
         <w:pStyle w:val="a3"/>
       </w:pPr>
       <w:r>
+        <w:lastRenderedPageBreak/>
         <w:t>If the received packet falls within the receiver’s window, it is buffered.</w:t>
       </w:r>
     </w:p>
@@ -489,7 +570,6 @@
         <w:pStyle w:val="a3"/>
       </w:pPr>
       <w:r>
-        <w:lastRenderedPageBreak/>
         <w:t>The re</w:t>
       </w:r>
       <w:r>
@@ -505,7 +585,29 @@
         </w:numPr>
       </w:pPr>
       <w:r>
-        <w:t>Packet with sequence number in [rec_base – N, rcv_base – 1] is correctly received.</w:t>
+        <w:t>Packet with sequence number in [</w:t>
+      </w:r>
+      <w:proofErr w:type="spellStart"/>
+      <w:r>
+        <w:t>r</w:t>
+      </w:r>
+      <w:r>
+        <w:t>cv</w:t>
+      </w:r>
+      <w:r>
+        <w:t>_base</w:t>
+      </w:r>
+      <w:proofErr w:type="spellEnd"/>
+      <w:r>
+        <w:t xml:space="preserve"> – N, </w:t>
+      </w:r>
+      <w:proofErr w:type="spellStart"/>
+      <w:r>
+        <w:t>rcv_base</w:t>
+      </w:r>
+      <w:proofErr w:type="spellEnd"/>
+      <w:r>
+        <w:t xml:space="preserve"> – 1] is correctly received.</w:t>
       </w:r>
       <w:r>
         <w:t xml:space="preserve"> </w:t>
@@ -537,6 +639,9 @@
       </w:r>
     </w:p>
     <w:p>
+      <w:pPr>
+        <w:jc w:val="center"/>
+      </w:pPr>
       <w:r>
         <w:rPr>
           <w:noProof/>
@@ -670,6 +775,13 @@
         </w:drawing>
       </w:r>
     </w:p>
+    <w:p/>
+    <w:p>
+      <w:r>
+        <w:t>Sender behavior:</w:t>
+      </w:r>
+    </w:p>
+    <w:p/>
     <w:sectPr>
       <w:pgSz w:w="11906" w:h="16838"/>
       <w:pgMar w:top="1440" w:right="1800" w:bottom="1440" w:left="1800" w:header="851" w:footer="992" w:gutter="0"/>
@@ -683,6 +795,95 @@
 <file path=word/numbering.xml><?xml version="1.0" encoding="utf-8"?>
 <w:numbering xmlns:wpc="http://schemas.microsoft.com/office/word/2010/wordprocessingCanvas" xmlns:cx="http://schemas.microsoft.com/office/drawing/2014/chartex" xmlns:cx1="http://schemas.microsoft.com/office/drawing/2015/9/8/chartex" xmlns:cx2="http://schemas.microsoft.com/office/drawing/2015/10/21/chartex" xmlns:cx3="http://schemas.microsoft.com/office/drawing/2016/5/9/chartex" xmlns:cx4="http://schemas.microsoft.com/office/drawing/2016/5/10/chartex" xmlns:cx5="http://schemas.microsoft.com/office/drawing/2016/5/11/chartex" xmlns:cx6="http://schemas.microsoft.com/office/drawing/2016/5/12/chartex" xmlns:cx7="http://schemas.microsoft.com/office/drawing/2016/5/13/chartex" xmlns:cx8="http://schemas.microsoft.com/office/drawing/2016/5/14/chartex" xmlns:mc="http://schemas.openxmlformats.org/markup-compatibility/2006" xmlns:aink="http://schemas.microsoft.com/office/drawing/2016/ink" xmlns:am3d="http://schemas.microsoft.com/office/drawing/2017/model3d" xmlns:o="urn:schemas-microsoft-com:office:office" xmlns:r="http://schemas.openxmlformats.org/officeDocument/2006/relationships" xmlns:m="http://schemas.openxmlformats.org/officeDocument/2006/math" xmlns:v="urn:schemas-microsoft-com:vml" xmlns:wp14="http://schemas.microsoft.com/office/word/2010/wordprocessingDrawing" xmlns:wp="http://schemas.openxmlformats.org/drawingml/2006/wordprocessingDrawing" xmlns:w10="urn:schemas-microsoft-com:office:word" xmlns:w="http://schemas.openxmlformats.org/wordprocessingml/2006/main" xmlns:w14="http://schemas.microsoft.com/office/word/2010/wordml" xmlns:w15="http://schemas.microsoft.com/office/word/2012/wordml" xmlns:w16cex="http://schemas.microsoft.com/office/word/2018/wordml/cex" xmlns:w16cid="http://schemas.microsoft.com/office/word/2016/wordml/cid" xmlns:w16="http://schemas.microsoft.com/office/word/2018/wordml" xmlns:w16se="http://schemas.microsoft.com/office/word/2015/wordml/symex" xmlns:wpg="http://schemas.microsoft.com/office/word/2010/wordprocessingGroup" xmlns:wpi="http://schemas.microsoft.com/office/word/2010/wordprocessingInk" xmlns:wne="http://schemas.microsoft.com/office/word/2006/wordml" xmlns:wps="http://schemas.microsoft.com/office/word/2010/wordprocessingShape" mc:Ignorable="w14 w15 w16se w16cid w16 w16cex wp14">
   <w:abstractNum w:abstractNumId="0" w15:restartNumberingAfterBreak="0">
+    <w:nsid w:val="0164797F"/>
+    <w:multiLevelType w:val="hybridMultilevel"/>
+    <w:tmpl w:val="97AAEF28"/>
+    <w:lvl w:ilvl="0" w:tplc="CA00DE52">
+      <w:start w:val="1"/>
+      <w:numFmt w:val="lowerRoman"/>
+      <w:lvlText w:val="%1."/>
+      <w:lvlJc w:val="left"/>
+      <w:pPr>
+        <w:ind w:left="1980" w:hanging="720"/>
+      </w:pPr>
+      <w:rPr>
+        <w:rFonts w:hint="default"/>
+      </w:rPr>
+    </w:lvl>
+    <w:lvl w:ilvl="1" w:tplc="04090019" w:tentative="1">
+      <w:start w:val="1"/>
+      <w:numFmt w:val="lowerLetter"/>
+      <w:lvlText w:val="%2."/>
+      <w:lvlJc w:val="left"/>
+      <w:pPr>
+        <w:ind w:left="2340" w:hanging="360"/>
+      </w:pPr>
+    </w:lvl>
+    <w:lvl w:ilvl="2" w:tplc="0409001B" w:tentative="1">
+      <w:start w:val="1"/>
+      <w:numFmt w:val="lowerRoman"/>
+      <w:lvlText w:val="%3."/>
+      <w:lvlJc w:val="right"/>
+      <w:pPr>
+        <w:ind w:left="3060" w:hanging="180"/>
+      </w:pPr>
+    </w:lvl>
+    <w:lvl w:ilvl="3" w:tplc="0409000F" w:tentative="1">
+      <w:start w:val="1"/>
+      <w:numFmt w:val="decimal"/>
+      <w:lvlText w:val="%4."/>
+      <w:lvlJc w:val="left"/>
+      <w:pPr>
+        <w:ind w:left="3780" w:hanging="360"/>
+      </w:pPr>
+    </w:lvl>
+    <w:lvl w:ilvl="4" w:tplc="04090019" w:tentative="1">
+      <w:start w:val="1"/>
+      <w:numFmt w:val="lowerLetter"/>
+      <w:lvlText w:val="%5."/>
+      <w:lvlJc w:val="left"/>
+      <w:pPr>
+        <w:ind w:left="4500" w:hanging="360"/>
+      </w:pPr>
+    </w:lvl>
+    <w:lvl w:ilvl="5" w:tplc="0409001B" w:tentative="1">
+      <w:start w:val="1"/>
+      <w:numFmt w:val="lowerRoman"/>
+      <w:lvlText w:val="%6."/>
+      <w:lvlJc w:val="right"/>
+      <w:pPr>
+        <w:ind w:left="5220" w:hanging="180"/>
+      </w:pPr>
+    </w:lvl>
+    <w:lvl w:ilvl="6" w:tplc="0409000F" w:tentative="1">
+      <w:start w:val="1"/>
+      <w:numFmt w:val="decimal"/>
+      <w:lvlText w:val="%7."/>
+      <w:lvlJc w:val="left"/>
+      <w:pPr>
+        <w:ind w:left="5940" w:hanging="360"/>
+      </w:pPr>
+    </w:lvl>
+    <w:lvl w:ilvl="7" w:tplc="04090019" w:tentative="1">
+      <w:start w:val="1"/>
+      <w:numFmt w:val="lowerLetter"/>
+      <w:lvlText w:val="%8."/>
+      <w:lvlJc w:val="left"/>
+      <w:pPr>
+        <w:ind w:left="6660" w:hanging="360"/>
+      </w:pPr>
+    </w:lvl>
+    <w:lvl w:ilvl="8" w:tplc="0409001B" w:tentative="1">
+      <w:start w:val="1"/>
+      <w:numFmt w:val="lowerRoman"/>
+      <w:lvlText w:val="%9."/>
+      <w:lvlJc w:val="right"/>
+      <w:pPr>
+        <w:ind w:left="7380" w:hanging="180"/>
+      </w:pPr>
+    </w:lvl>
+  </w:abstractNum>
+  <w:abstractNum w:abstractNumId="1" w15:restartNumberingAfterBreak="0">
     <w:nsid w:val="021E575D"/>
     <w:multiLevelType w:val="hybridMultilevel"/>
     <w:tmpl w:val="A34666E6"/>
@@ -771,7 +972,7 @@
       </w:pPr>
     </w:lvl>
   </w:abstractNum>
-  <w:abstractNum w:abstractNumId="1" w15:restartNumberingAfterBreak="0">
+  <w:abstractNum w:abstractNumId="2" w15:restartNumberingAfterBreak="0">
     <w:nsid w:val="0B5C075A"/>
     <w:multiLevelType w:val="hybridMultilevel"/>
     <w:tmpl w:val="861ED6DC"/>
@@ -860,7 +1061,96 @@
       </w:pPr>
     </w:lvl>
   </w:abstractNum>
-  <w:abstractNum w:abstractNumId="2" w15:restartNumberingAfterBreak="0">
+  <w:abstractNum w:abstractNumId="3" w15:restartNumberingAfterBreak="0">
+    <w:nsid w:val="1707147E"/>
+    <w:multiLevelType w:val="hybridMultilevel"/>
+    <w:tmpl w:val="F594CACA"/>
+    <w:lvl w:ilvl="0" w:tplc="46CC7294">
+      <w:start w:val="1"/>
+      <w:numFmt w:val="lowerRoman"/>
+      <w:lvlText w:val="%1."/>
+      <w:lvlJc w:val="left"/>
+      <w:pPr>
+        <w:ind w:left="1440" w:hanging="720"/>
+      </w:pPr>
+      <w:rPr>
+        <w:rFonts w:hint="default"/>
+      </w:rPr>
+    </w:lvl>
+    <w:lvl w:ilvl="1" w:tplc="04090019" w:tentative="1">
+      <w:start w:val="1"/>
+      <w:numFmt w:val="lowerLetter"/>
+      <w:lvlText w:val="%2."/>
+      <w:lvlJc w:val="left"/>
+      <w:pPr>
+        <w:ind w:left="1800" w:hanging="360"/>
+      </w:pPr>
+    </w:lvl>
+    <w:lvl w:ilvl="2" w:tplc="0409001B" w:tentative="1">
+      <w:start w:val="1"/>
+      <w:numFmt w:val="lowerRoman"/>
+      <w:lvlText w:val="%3."/>
+      <w:lvlJc w:val="right"/>
+      <w:pPr>
+        <w:ind w:left="2520" w:hanging="180"/>
+      </w:pPr>
+    </w:lvl>
+    <w:lvl w:ilvl="3" w:tplc="0409000F" w:tentative="1">
+      <w:start w:val="1"/>
+      <w:numFmt w:val="decimal"/>
+      <w:lvlText w:val="%4."/>
+      <w:lvlJc w:val="left"/>
+      <w:pPr>
+        <w:ind w:left="3240" w:hanging="360"/>
+      </w:pPr>
+    </w:lvl>
+    <w:lvl w:ilvl="4" w:tplc="04090019" w:tentative="1">
+      <w:start w:val="1"/>
+      <w:numFmt w:val="lowerLetter"/>
+      <w:lvlText w:val="%5."/>
+      <w:lvlJc w:val="left"/>
+      <w:pPr>
+        <w:ind w:left="3960" w:hanging="360"/>
+      </w:pPr>
+    </w:lvl>
+    <w:lvl w:ilvl="5" w:tplc="0409001B" w:tentative="1">
+      <w:start w:val="1"/>
+      <w:numFmt w:val="lowerRoman"/>
+      <w:lvlText w:val="%6."/>
+      <w:lvlJc w:val="right"/>
+      <w:pPr>
+        <w:ind w:left="4680" w:hanging="180"/>
+      </w:pPr>
+    </w:lvl>
+    <w:lvl w:ilvl="6" w:tplc="0409000F" w:tentative="1">
+      <w:start w:val="1"/>
+      <w:numFmt w:val="decimal"/>
+      <w:lvlText w:val="%7."/>
+      <w:lvlJc w:val="left"/>
+      <w:pPr>
+        <w:ind w:left="5400" w:hanging="360"/>
+      </w:pPr>
+    </w:lvl>
+    <w:lvl w:ilvl="7" w:tplc="04090019" w:tentative="1">
+      <w:start w:val="1"/>
+      <w:numFmt w:val="lowerLetter"/>
+      <w:lvlText w:val="%8."/>
+      <w:lvlJc w:val="left"/>
+      <w:pPr>
+        <w:ind w:left="6120" w:hanging="360"/>
+      </w:pPr>
+    </w:lvl>
+    <w:lvl w:ilvl="8" w:tplc="0409001B" w:tentative="1">
+      <w:start w:val="1"/>
+      <w:numFmt w:val="lowerRoman"/>
+      <w:lvlText w:val="%9."/>
+      <w:lvlJc w:val="right"/>
+      <w:pPr>
+        <w:ind w:left="6840" w:hanging="180"/>
+      </w:pPr>
+    </w:lvl>
+  </w:abstractNum>
+  <w:abstractNum w:abstractNumId="4" w15:restartNumberingAfterBreak="0">
     <w:nsid w:val="35EC6F60"/>
     <w:multiLevelType w:val="hybridMultilevel"/>
     <w:tmpl w:val="027ED386"/>
@@ -949,7 +1239,7 @@
       </w:pPr>
     </w:lvl>
   </w:abstractNum>
-  <w:abstractNum w:abstractNumId="3" w15:restartNumberingAfterBreak="0">
+  <w:abstractNum w:abstractNumId="5" w15:restartNumberingAfterBreak="0">
     <w:nsid w:val="3FA56522"/>
     <w:multiLevelType w:val="hybridMultilevel"/>
     <w:tmpl w:val="DE26ECF2"/>
@@ -1038,7 +1328,7 @@
       </w:pPr>
     </w:lvl>
   </w:abstractNum>
-  <w:abstractNum w:abstractNumId="4" w15:restartNumberingAfterBreak="0">
+  <w:abstractNum w:abstractNumId="6" w15:restartNumberingAfterBreak="0">
     <w:nsid w:val="4AC109DD"/>
     <w:multiLevelType w:val="hybridMultilevel"/>
     <w:tmpl w:val="90A2262A"/>
@@ -1127,7 +1417,7 @@
       </w:pPr>
     </w:lvl>
   </w:abstractNum>
-  <w:abstractNum w:abstractNumId="5" w15:restartNumberingAfterBreak="0">
+  <w:abstractNum w:abstractNumId="7" w15:restartNumberingAfterBreak="0">
     <w:nsid w:val="7D6719D5"/>
     <w:multiLevelType w:val="hybridMultilevel"/>
     <w:tmpl w:val="581A7776"/>
@@ -1217,22 +1507,28 @@
     </w:lvl>
   </w:abstractNum>
   <w:num w:numId="1">
+    <w:abstractNumId w:val="4"/>
+  </w:num>
+  <w:num w:numId="2">
+    <w:abstractNumId w:val="5"/>
+  </w:num>
+  <w:num w:numId="3">
+    <w:abstractNumId w:val="6"/>
+  </w:num>
+  <w:num w:numId="4">
+    <w:abstractNumId w:val="1"/>
+  </w:num>
+  <w:num w:numId="5">
     <w:abstractNumId w:val="2"/>
   </w:num>
-  <w:num w:numId="2">
+  <w:num w:numId="6">
+    <w:abstractNumId w:val="7"/>
+  </w:num>
+  <w:num w:numId="7">
     <w:abstractNumId w:val="3"/>
   </w:num>
-  <w:num w:numId="3">
-    <w:abstractNumId w:val="4"/>
-  </w:num>
-  <w:num w:numId="4">
+  <w:num w:numId="8">
     <w:abstractNumId w:val="0"/>
-  </w:num>
-  <w:num w:numId="5">
-    <w:abstractNumId w:val="1"/>
-  </w:num>
-  <w:num w:numId="6">
-    <w:abstractNumId w:val="5"/>
   </w:num>
 </w:numbering>
 </file>

</xml_diff>